<commit_message>
Slightly better word file example
</commit_message>
<xml_diff>
--- a/_knitr/2015-01-16-Wordfiler/dokument/skyddad_identitet/Skyddad3.docx
+++ b/_knitr/2015-01-16-Wordfiler/dokument/skyddad_identitet/Skyddad3.docx
@@ -16,12 +16,672 @@
           <w:rFonts w:eastAsia="Times New Roman" w:cs="Times New Roman"/>
         </w:rPr>
       </w:pPr>
-      <w:r>
-        <w:rPr>
-          <w:rFonts w:eastAsia="Times New Roman" w:cs="Times New Roman"/>
-        </w:rPr>
-        <w:t>Lorem ipsum dolor sit amet, consectetur adipiscing elit, sed do eiusmod tempor incididunt ut labore et dolore magna aliqua. Ut enim ad minim veniam, quis nostrud exercitation ullamco laboris nisi ut aliquip ex ea commodo consequat. Duis aute irure dolor in reprehenderit in voluptate velit esse cillum dolore eu fugiat nulla pariatur. Excepteur sint occaecat cupidatat non proident, sunt in culpa qui officia deserunt mollit anim id est laborum</w:t>
-      </w:r>
+      <w:proofErr w:type="spellStart"/>
+      <w:r>
+        <w:rPr>
+          <w:rFonts w:eastAsia="Times New Roman" w:cs="Times New Roman"/>
+        </w:rPr>
+        <w:t>Lorem</w:t>
+      </w:r>
+      <w:proofErr w:type="spellEnd"/>
+      <w:r>
+        <w:rPr>
+          <w:rFonts w:eastAsia="Times New Roman" w:cs="Times New Roman"/>
+        </w:rPr>
+        <w:t xml:space="preserve"> </w:t>
+      </w:r>
+      <w:proofErr w:type="spellStart"/>
+      <w:r>
+        <w:rPr>
+          <w:rFonts w:eastAsia="Times New Roman" w:cs="Times New Roman"/>
+        </w:rPr>
+        <w:t>ipsum</w:t>
+      </w:r>
+      <w:proofErr w:type="spellEnd"/>
+      <w:r>
+        <w:rPr>
+          <w:rFonts w:eastAsia="Times New Roman" w:cs="Times New Roman"/>
+        </w:rPr>
+        <w:t xml:space="preserve"> </w:t>
+      </w:r>
+      <w:proofErr w:type="spellStart"/>
+      <w:r>
+        <w:rPr>
+          <w:rFonts w:eastAsia="Times New Roman" w:cs="Times New Roman"/>
+        </w:rPr>
+        <w:t>dolor</w:t>
+      </w:r>
+      <w:proofErr w:type="spellEnd"/>
+      <w:r>
+        <w:rPr>
+          <w:rFonts w:eastAsia="Times New Roman" w:cs="Times New Roman"/>
+        </w:rPr>
+        <w:t xml:space="preserve"> </w:t>
+      </w:r>
+      <w:proofErr w:type="spellStart"/>
+      <w:r>
+        <w:rPr>
+          <w:rFonts w:eastAsia="Times New Roman" w:cs="Times New Roman"/>
+        </w:rPr>
+        <w:t>sit</w:t>
+      </w:r>
+      <w:proofErr w:type="spellEnd"/>
+      <w:r>
+        <w:rPr>
+          <w:rFonts w:eastAsia="Times New Roman" w:cs="Times New Roman"/>
+        </w:rPr>
+        <w:t xml:space="preserve"> </w:t>
+      </w:r>
+      <w:proofErr w:type="spellStart"/>
+      <w:r>
+        <w:rPr>
+          <w:rFonts w:eastAsia="Times New Roman" w:cs="Times New Roman"/>
+        </w:rPr>
+        <w:t>amet</w:t>
+      </w:r>
+      <w:proofErr w:type="spellEnd"/>
+      <w:r>
+        <w:rPr>
+          <w:rFonts w:eastAsia="Times New Roman" w:cs="Times New Roman"/>
+        </w:rPr>
+        <w:t xml:space="preserve">, </w:t>
+      </w:r>
+      <w:proofErr w:type="spellStart"/>
+      <w:r>
+        <w:rPr>
+          <w:rFonts w:eastAsia="Times New Roman" w:cs="Times New Roman"/>
+        </w:rPr>
+        <w:t>consectetur</w:t>
+      </w:r>
+      <w:proofErr w:type="spellEnd"/>
+      <w:r>
+        <w:rPr>
+          <w:rFonts w:eastAsia="Times New Roman" w:cs="Times New Roman"/>
+        </w:rPr>
+        <w:t xml:space="preserve"> </w:t>
+      </w:r>
+      <w:proofErr w:type="spellStart"/>
+      <w:r>
+        <w:rPr>
+          <w:rFonts w:eastAsia="Times New Roman" w:cs="Times New Roman"/>
+        </w:rPr>
+        <w:t>adipiscing</w:t>
+      </w:r>
+      <w:proofErr w:type="spellEnd"/>
+      <w:r>
+        <w:rPr>
+          <w:rFonts w:eastAsia="Times New Roman" w:cs="Times New Roman"/>
+        </w:rPr>
+        <w:t xml:space="preserve"> elit, sed do </w:t>
+      </w:r>
+      <w:proofErr w:type="spellStart"/>
+      <w:r>
+        <w:rPr>
+          <w:rFonts w:eastAsia="Times New Roman" w:cs="Times New Roman"/>
+        </w:rPr>
+        <w:t>eiusmod</w:t>
+      </w:r>
+      <w:proofErr w:type="spellEnd"/>
+      <w:r>
+        <w:rPr>
+          <w:rFonts w:eastAsia="Times New Roman" w:cs="Times New Roman"/>
+        </w:rPr>
+        <w:t xml:space="preserve"> </w:t>
+      </w:r>
+      <w:proofErr w:type="spellStart"/>
+      <w:r>
+        <w:rPr>
+          <w:rFonts w:eastAsia="Times New Roman" w:cs="Times New Roman"/>
+        </w:rPr>
+        <w:t>tempor</w:t>
+      </w:r>
+      <w:proofErr w:type="spellEnd"/>
+      <w:r>
+        <w:rPr>
+          <w:rFonts w:eastAsia="Times New Roman" w:cs="Times New Roman"/>
+        </w:rPr>
+        <w:t xml:space="preserve"> </w:t>
+      </w:r>
+      <w:proofErr w:type="spellStart"/>
+      <w:r>
+        <w:rPr>
+          <w:rFonts w:eastAsia="Times New Roman" w:cs="Times New Roman"/>
+        </w:rPr>
+        <w:t>incididunt</w:t>
+      </w:r>
+      <w:proofErr w:type="spellEnd"/>
+      <w:r>
+        <w:rPr>
+          <w:rFonts w:eastAsia="Times New Roman" w:cs="Times New Roman"/>
+        </w:rPr>
+        <w:t xml:space="preserve"> ut </w:t>
+      </w:r>
+      <w:proofErr w:type="spellStart"/>
+      <w:r>
+        <w:rPr>
+          <w:rFonts w:eastAsia="Times New Roman" w:cs="Times New Roman"/>
+        </w:rPr>
+        <w:t>labore</w:t>
+      </w:r>
+      <w:proofErr w:type="spellEnd"/>
+      <w:r>
+        <w:rPr>
+          <w:rFonts w:eastAsia="Times New Roman" w:cs="Times New Roman"/>
+        </w:rPr>
+        <w:t xml:space="preserve"> et </w:t>
+      </w:r>
+      <w:proofErr w:type="spellStart"/>
+      <w:r>
+        <w:rPr>
+          <w:rFonts w:eastAsia="Times New Roman" w:cs="Times New Roman"/>
+        </w:rPr>
+        <w:t>dolore</w:t>
+      </w:r>
+      <w:proofErr w:type="spellEnd"/>
+      <w:r>
+        <w:rPr>
+          <w:rFonts w:eastAsia="Times New Roman" w:cs="Times New Roman"/>
+        </w:rPr>
+        <w:t xml:space="preserve"> </w:t>
+      </w:r>
+      <w:proofErr w:type="spellStart"/>
+      <w:r>
+        <w:rPr>
+          <w:rFonts w:eastAsia="Times New Roman" w:cs="Times New Roman"/>
+        </w:rPr>
+        <w:t>magna</w:t>
+      </w:r>
+      <w:proofErr w:type="spellEnd"/>
+      <w:r>
+        <w:rPr>
+          <w:rFonts w:eastAsia="Times New Roman" w:cs="Times New Roman"/>
+        </w:rPr>
+        <w:t xml:space="preserve"> </w:t>
+      </w:r>
+      <w:proofErr w:type="spellStart"/>
+      <w:r>
+        <w:rPr>
+          <w:rFonts w:eastAsia="Times New Roman" w:cs="Times New Roman"/>
+        </w:rPr>
+        <w:t>aliqua</w:t>
+      </w:r>
+      <w:proofErr w:type="spellEnd"/>
+      <w:r>
+        <w:rPr>
+          <w:rFonts w:eastAsia="Times New Roman" w:cs="Times New Roman"/>
+        </w:rPr>
+        <w:t xml:space="preserve">. Ut </w:t>
+      </w:r>
+      <w:proofErr w:type="spellStart"/>
+      <w:r>
+        <w:rPr>
+          <w:rFonts w:eastAsia="Times New Roman" w:cs="Times New Roman"/>
+        </w:rPr>
+        <w:t>enim</w:t>
+      </w:r>
+      <w:proofErr w:type="spellEnd"/>
+      <w:r>
+        <w:rPr>
+          <w:rFonts w:eastAsia="Times New Roman" w:cs="Times New Roman"/>
+        </w:rPr>
+        <w:t xml:space="preserve"> ad </w:t>
+      </w:r>
+      <w:proofErr w:type="spellStart"/>
+      <w:r>
+        <w:rPr>
+          <w:rFonts w:eastAsia="Times New Roman" w:cs="Times New Roman"/>
+        </w:rPr>
+        <w:t>minim</w:t>
+      </w:r>
+      <w:proofErr w:type="spellEnd"/>
+      <w:r>
+        <w:rPr>
+          <w:rFonts w:eastAsia="Times New Roman" w:cs="Times New Roman"/>
+        </w:rPr>
+        <w:t xml:space="preserve"> </w:t>
+      </w:r>
+      <w:proofErr w:type="spellStart"/>
+      <w:r>
+        <w:rPr>
+          <w:rFonts w:eastAsia="Times New Roman" w:cs="Times New Roman"/>
+        </w:rPr>
+        <w:t>veniam</w:t>
+      </w:r>
+      <w:proofErr w:type="spellEnd"/>
+      <w:r>
+        <w:rPr>
+          <w:rFonts w:eastAsia="Times New Roman" w:cs="Times New Roman"/>
+        </w:rPr>
+        <w:t xml:space="preserve">, </w:t>
+      </w:r>
+      <w:proofErr w:type="spellStart"/>
+      <w:r>
+        <w:rPr>
+          <w:rFonts w:eastAsia="Times New Roman" w:cs="Times New Roman"/>
+        </w:rPr>
+        <w:t>quis</w:t>
+      </w:r>
+      <w:proofErr w:type="spellEnd"/>
+      <w:r>
+        <w:rPr>
+          <w:rFonts w:eastAsia="Times New Roman" w:cs="Times New Roman"/>
+        </w:rPr>
+        <w:t xml:space="preserve"> </w:t>
+      </w:r>
+      <w:proofErr w:type="spellStart"/>
+      <w:r>
+        <w:rPr>
+          <w:rFonts w:eastAsia="Times New Roman" w:cs="Times New Roman"/>
+        </w:rPr>
+        <w:t>nostrud</w:t>
+      </w:r>
+      <w:proofErr w:type="spellEnd"/>
+      <w:r>
+        <w:rPr>
+          <w:rFonts w:eastAsia="Times New Roman" w:cs="Times New Roman"/>
+        </w:rPr>
+        <w:t xml:space="preserve"> </w:t>
+      </w:r>
+      <w:proofErr w:type="spellStart"/>
+      <w:r>
+        <w:rPr>
+          <w:rFonts w:eastAsia="Times New Roman" w:cs="Times New Roman"/>
+        </w:rPr>
+        <w:t>exercitation</w:t>
+      </w:r>
+      <w:proofErr w:type="spellEnd"/>
+      <w:r>
+        <w:rPr>
+          <w:rFonts w:eastAsia="Times New Roman" w:cs="Times New Roman"/>
+        </w:rPr>
+        <w:t xml:space="preserve"> </w:t>
+      </w:r>
+      <w:proofErr w:type="spellStart"/>
+      <w:r>
+        <w:rPr>
+          <w:rFonts w:eastAsia="Times New Roman" w:cs="Times New Roman"/>
+        </w:rPr>
+        <w:t>ullamco</w:t>
+      </w:r>
+      <w:proofErr w:type="spellEnd"/>
+      <w:r>
+        <w:rPr>
+          <w:rFonts w:eastAsia="Times New Roman" w:cs="Times New Roman"/>
+        </w:rPr>
+        <w:t xml:space="preserve"> </w:t>
+      </w:r>
+      <w:proofErr w:type="spellStart"/>
+      <w:r>
+        <w:rPr>
+          <w:rFonts w:eastAsia="Times New Roman" w:cs="Times New Roman"/>
+        </w:rPr>
+        <w:t>laboris</w:t>
+      </w:r>
+      <w:proofErr w:type="spellEnd"/>
+      <w:r>
+        <w:rPr>
+          <w:rFonts w:eastAsia="Times New Roman" w:cs="Times New Roman"/>
+        </w:rPr>
+        <w:t xml:space="preserve"> </w:t>
+      </w:r>
+      <w:proofErr w:type="spellStart"/>
+      <w:r>
+        <w:rPr>
+          <w:rFonts w:eastAsia="Times New Roman" w:cs="Times New Roman"/>
+        </w:rPr>
+        <w:t>nisi</w:t>
+      </w:r>
+      <w:proofErr w:type="spellEnd"/>
+      <w:r>
+        <w:rPr>
+          <w:rFonts w:eastAsia="Times New Roman" w:cs="Times New Roman"/>
+        </w:rPr>
+        <w:t xml:space="preserve"> ut </w:t>
+      </w:r>
+      <w:proofErr w:type="spellStart"/>
+      <w:r>
+        <w:rPr>
+          <w:rFonts w:eastAsia="Times New Roman" w:cs="Times New Roman"/>
+        </w:rPr>
+        <w:t>aliquip</w:t>
+      </w:r>
+      <w:proofErr w:type="spellEnd"/>
+      <w:r>
+        <w:rPr>
+          <w:rFonts w:eastAsia="Times New Roman" w:cs="Times New Roman"/>
+        </w:rPr>
+        <w:t xml:space="preserve"> ex </w:t>
+      </w:r>
+      <w:proofErr w:type="spellStart"/>
+      <w:r>
+        <w:rPr>
+          <w:rFonts w:eastAsia="Times New Roman" w:cs="Times New Roman"/>
+        </w:rPr>
+        <w:t>ea</w:t>
+      </w:r>
+      <w:proofErr w:type="spellEnd"/>
+      <w:r>
+        <w:rPr>
+          <w:rFonts w:eastAsia="Times New Roman" w:cs="Times New Roman"/>
+        </w:rPr>
+        <w:t xml:space="preserve"> </w:t>
+      </w:r>
+      <w:proofErr w:type="spellStart"/>
+      <w:r>
+        <w:rPr>
+          <w:rFonts w:eastAsia="Times New Roman" w:cs="Times New Roman"/>
+        </w:rPr>
+        <w:t>commodo</w:t>
+      </w:r>
+      <w:proofErr w:type="spellEnd"/>
+      <w:r>
+        <w:rPr>
+          <w:rFonts w:eastAsia="Times New Roman" w:cs="Times New Roman"/>
+        </w:rPr>
+        <w:t xml:space="preserve"> </w:t>
+      </w:r>
+      <w:proofErr w:type="spellStart"/>
+      <w:r>
+        <w:rPr>
+          <w:rFonts w:eastAsia="Times New Roman" w:cs="Times New Roman"/>
+        </w:rPr>
+        <w:t>consequat</w:t>
+      </w:r>
+      <w:proofErr w:type="spellEnd"/>
+      <w:r>
+        <w:rPr>
+          <w:rFonts w:eastAsia="Times New Roman" w:cs="Times New Roman"/>
+        </w:rPr>
+        <w:t xml:space="preserve">. </w:t>
+      </w:r>
+      <w:proofErr w:type="spellStart"/>
+      <w:r>
+        <w:rPr>
+          <w:rFonts w:eastAsia="Times New Roman" w:cs="Times New Roman"/>
+        </w:rPr>
+        <w:t>Duis</w:t>
+      </w:r>
+      <w:proofErr w:type="spellEnd"/>
+      <w:r>
+        <w:rPr>
+          <w:rFonts w:eastAsia="Times New Roman" w:cs="Times New Roman"/>
+        </w:rPr>
+        <w:t xml:space="preserve"> </w:t>
+      </w:r>
+      <w:proofErr w:type="spellStart"/>
+      <w:r>
+        <w:rPr>
+          <w:rFonts w:eastAsia="Times New Roman" w:cs="Times New Roman"/>
+        </w:rPr>
+        <w:t>aute</w:t>
+      </w:r>
+      <w:proofErr w:type="spellEnd"/>
+      <w:r>
+        <w:rPr>
+          <w:rFonts w:eastAsia="Times New Roman" w:cs="Times New Roman"/>
+        </w:rPr>
+        <w:t xml:space="preserve"> </w:t>
+      </w:r>
+      <w:proofErr w:type="spellStart"/>
+      <w:r>
+        <w:rPr>
+          <w:rFonts w:eastAsia="Times New Roman" w:cs="Times New Roman"/>
+        </w:rPr>
+        <w:t>irure</w:t>
+      </w:r>
+      <w:proofErr w:type="spellEnd"/>
+      <w:r>
+        <w:rPr>
+          <w:rFonts w:eastAsia="Times New Roman" w:cs="Times New Roman"/>
+        </w:rPr>
+        <w:t xml:space="preserve"> </w:t>
+      </w:r>
+      <w:proofErr w:type="spellStart"/>
+      <w:r>
+        <w:rPr>
+          <w:rFonts w:eastAsia="Times New Roman" w:cs="Times New Roman"/>
+        </w:rPr>
+        <w:t>dolor</w:t>
+      </w:r>
+      <w:proofErr w:type="spellEnd"/>
+      <w:r>
+        <w:rPr>
+          <w:rFonts w:eastAsia="Times New Roman" w:cs="Times New Roman"/>
+        </w:rPr>
+        <w:t xml:space="preserve"> in </w:t>
+      </w:r>
+      <w:proofErr w:type="spellStart"/>
+      <w:r>
+        <w:rPr>
+          <w:rFonts w:eastAsia="Times New Roman" w:cs="Times New Roman"/>
+        </w:rPr>
+        <w:t>reprehenderit</w:t>
+      </w:r>
+      <w:proofErr w:type="spellEnd"/>
+      <w:r>
+        <w:rPr>
+          <w:rFonts w:eastAsia="Times New Roman" w:cs="Times New Roman"/>
+        </w:rPr>
+        <w:t xml:space="preserve"> in </w:t>
+      </w:r>
+      <w:proofErr w:type="spellStart"/>
+      <w:r>
+        <w:rPr>
+          <w:rFonts w:eastAsia="Times New Roman" w:cs="Times New Roman"/>
+        </w:rPr>
+        <w:t>voluptate</w:t>
+      </w:r>
+      <w:proofErr w:type="spellEnd"/>
+      <w:r>
+        <w:rPr>
+          <w:rFonts w:eastAsia="Times New Roman" w:cs="Times New Roman"/>
+        </w:rPr>
+        <w:t xml:space="preserve"> </w:t>
+      </w:r>
+      <w:proofErr w:type="spellStart"/>
+      <w:r>
+        <w:rPr>
+          <w:rFonts w:eastAsia="Times New Roman" w:cs="Times New Roman"/>
+        </w:rPr>
+        <w:t>velit</w:t>
+      </w:r>
+      <w:proofErr w:type="spellEnd"/>
+      <w:r>
+        <w:rPr>
+          <w:rFonts w:eastAsia="Times New Roman" w:cs="Times New Roman"/>
+        </w:rPr>
+        <w:t xml:space="preserve"> esse </w:t>
+      </w:r>
+      <w:proofErr w:type="spellStart"/>
+      <w:r>
+        <w:rPr>
+          <w:rFonts w:eastAsia="Times New Roman" w:cs="Times New Roman"/>
+        </w:rPr>
+        <w:t>cillum</w:t>
+      </w:r>
+      <w:proofErr w:type="spellEnd"/>
+      <w:r>
+        <w:rPr>
+          <w:rFonts w:eastAsia="Times New Roman" w:cs="Times New Roman"/>
+        </w:rPr>
+        <w:t xml:space="preserve"> </w:t>
+      </w:r>
+      <w:proofErr w:type="spellStart"/>
+      <w:r>
+        <w:rPr>
+          <w:rFonts w:eastAsia="Times New Roman" w:cs="Times New Roman"/>
+        </w:rPr>
+        <w:t>dolore</w:t>
+      </w:r>
+      <w:proofErr w:type="spellEnd"/>
+      <w:r>
+        <w:rPr>
+          <w:rFonts w:eastAsia="Times New Roman" w:cs="Times New Roman"/>
+        </w:rPr>
+        <w:t xml:space="preserve"> eu </w:t>
+      </w:r>
+      <w:proofErr w:type="spellStart"/>
+      <w:r>
+        <w:rPr>
+          <w:rFonts w:eastAsia="Times New Roman" w:cs="Times New Roman"/>
+        </w:rPr>
+        <w:t>fugiat</w:t>
+      </w:r>
+      <w:proofErr w:type="spellEnd"/>
+      <w:r>
+        <w:rPr>
+          <w:rFonts w:eastAsia="Times New Roman" w:cs="Times New Roman"/>
+        </w:rPr>
+        <w:t xml:space="preserve"> </w:t>
+      </w:r>
+      <w:proofErr w:type="spellStart"/>
+      <w:r>
+        <w:rPr>
+          <w:rFonts w:eastAsia="Times New Roman" w:cs="Times New Roman"/>
+        </w:rPr>
+        <w:t>nulla</w:t>
+      </w:r>
+      <w:proofErr w:type="spellEnd"/>
+      <w:r>
+        <w:rPr>
+          <w:rFonts w:eastAsia="Times New Roman" w:cs="Times New Roman"/>
+        </w:rPr>
+        <w:t xml:space="preserve"> pariatur. </w:t>
+      </w:r>
+      <w:proofErr w:type="spellStart"/>
+      <w:r>
+        <w:rPr>
+          <w:rFonts w:eastAsia="Times New Roman" w:cs="Times New Roman"/>
+        </w:rPr>
+        <w:t>Excepteur</w:t>
+      </w:r>
+      <w:proofErr w:type="spellEnd"/>
+      <w:r>
+        <w:rPr>
+          <w:rFonts w:eastAsia="Times New Roman" w:cs="Times New Roman"/>
+        </w:rPr>
+        <w:t xml:space="preserve"> sint </w:t>
+      </w:r>
+      <w:proofErr w:type="spellStart"/>
+      <w:r>
+        <w:rPr>
+          <w:rFonts w:eastAsia="Times New Roman" w:cs="Times New Roman"/>
+        </w:rPr>
+        <w:t>occaecat</w:t>
+      </w:r>
+      <w:proofErr w:type="spellEnd"/>
+      <w:r>
+        <w:rPr>
+          <w:rFonts w:eastAsia="Times New Roman" w:cs="Times New Roman"/>
+        </w:rPr>
+        <w:t xml:space="preserve"> </w:t>
+      </w:r>
+      <w:proofErr w:type="spellStart"/>
+      <w:r>
+        <w:rPr>
+          <w:rFonts w:eastAsia="Times New Roman" w:cs="Times New Roman"/>
+        </w:rPr>
+        <w:t>cupidatat</w:t>
+      </w:r>
+      <w:proofErr w:type="spellEnd"/>
+      <w:r>
+        <w:rPr>
+          <w:rFonts w:eastAsia="Times New Roman" w:cs="Times New Roman"/>
+        </w:rPr>
+        <w:t xml:space="preserve"> non </w:t>
+      </w:r>
+      <w:proofErr w:type="spellStart"/>
+      <w:r>
+        <w:rPr>
+          <w:rFonts w:eastAsia="Times New Roman" w:cs="Times New Roman"/>
+        </w:rPr>
+        <w:t>proident</w:t>
+      </w:r>
+      <w:proofErr w:type="spellEnd"/>
+      <w:r>
+        <w:rPr>
+          <w:rFonts w:eastAsia="Times New Roman" w:cs="Times New Roman"/>
+        </w:rPr>
+        <w:t xml:space="preserve">, sunt in culpa </w:t>
+      </w:r>
+      <w:proofErr w:type="spellStart"/>
+      <w:r>
+        <w:rPr>
+          <w:rFonts w:eastAsia="Times New Roman" w:cs="Times New Roman"/>
+        </w:rPr>
+        <w:t>qui</w:t>
+      </w:r>
+      <w:proofErr w:type="spellEnd"/>
+      <w:r>
+        <w:rPr>
+          <w:rFonts w:eastAsia="Times New Roman" w:cs="Times New Roman"/>
+        </w:rPr>
+        <w:t xml:space="preserve"> </w:t>
+      </w:r>
+      <w:proofErr w:type="spellStart"/>
+      <w:r>
+        <w:rPr>
+          <w:rFonts w:eastAsia="Times New Roman" w:cs="Times New Roman"/>
+        </w:rPr>
+        <w:t>officia</w:t>
+      </w:r>
+      <w:proofErr w:type="spellEnd"/>
+      <w:r>
+        <w:rPr>
+          <w:rFonts w:eastAsia="Times New Roman" w:cs="Times New Roman"/>
+        </w:rPr>
+        <w:t xml:space="preserve"> </w:t>
+      </w:r>
+      <w:proofErr w:type="spellStart"/>
+      <w:r>
+        <w:rPr>
+          <w:rFonts w:eastAsia="Times New Roman" w:cs="Times New Roman"/>
+        </w:rPr>
+        <w:t>deserunt</w:t>
+      </w:r>
+      <w:proofErr w:type="spellEnd"/>
+      <w:r>
+        <w:rPr>
+          <w:rFonts w:eastAsia="Times New Roman" w:cs="Times New Roman"/>
+        </w:rPr>
+        <w:t xml:space="preserve"> </w:t>
+      </w:r>
+      <w:proofErr w:type="spellStart"/>
+      <w:r>
+        <w:rPr>
+          <w:rFonts w:eastAsia="Times New Roman" w:cs="Times New Roman"/>
+        </w:rPr>
+        <w:t>mollit</w:t>
+      </w:r>
+      <w:proofErr w:type="spellEnd"/>
+      <w:r>
+        <w:rPr>
+          <w:rFonts w:eastAsia="Times New Roman" w:cs="Times New Roman"/>
+        </w:rPr>
+        <w:t xml:space="preserve"> </w:t>
+      </w:r>
+      <w:proofErr w:type="spellStart"/>
+      <w:r>
+        <w:rPr>
+          <w:rFonts w:eastAsia="Times New Roman" w:cs="Times New Roman"/>
+        </w:rPr>
+        <w:t>anim</w:t>
+      </w:r>
+      <w:proofErr w:type="spellEnd"/>
+      <w:r>
+        <w:rPr>
+          <w:rFonts w:eastAsia="Times New Roman" w:cs="Times New Roman"/>
+        </w:rPr>
+        <w:t xml:space="preserve"> id est </w:t>
+      </w:r>
+      <w:proofErr w:type="spellStart"/>
+      <w:r>
+        <w:rPr>
+          <w:rFonts w:eastAsia="Times New Roman" w:cs="Times New Roman"/>
+        </w:rPr>
+        <w:t>laborum</w:t>
+      </w:r>
+      <w:proofErr w:type="spellEnd"/>
     </w:p>
     <w:p>
       <w:r>
@@ -59,17 +719,1118 @@
         <w:pStyle w:val="Heading2"/>
       </w:pPr>
       <w:r>
-        <w:t>Ekonomi</w:t>
+        <w:t>Bolagsengagemang</w:t>
       </w:r>
     </w:p>
     <w:p>
       <w:r>
-        <w:t>Årsinkomst 2014: 514 100 kr</w:t>
+        <w:t xml:space="preserve">Vildsvin var VD för Konkurs AB mellan 2005 och 2012. Företaget omsatte ca 3MSEK per år under dessa år, men nolltaxerade åren 2006, 2007 och 2009. </w:t>
+      </w:r>
+      <w:r>
+        <w:t>Trots upprepade undersökningar från Ekobrottsmyndigheten lyckades man inte påvisa bokföringsbrott.</w:t>
       </w:r>
     </w:p>
     <w:p>
       <w:r>
-        <w:t>Vildsvin är helt skuldfri</w:t>
+        <w:t>Vildsvin har även haft flera styrelseposter i små och medelstora bolag, främst inom tillverkningsindustrin (Hammare AB, Skruvmejsel HB och Skiftnyckel GmbH).</w:t>
+      </w:r>
+    </w:p>
+    <w:p>
+      <w:r>
+        <w:t>Vildsvin har idag inga bolagsengagemang. Det senaste engagemanget, i Skiftnyckel GmbH, avslutades i augusti 2013.</w:t>
+      </w:r>
+    </w:p>
+    <w:p>
+      <w:pPr>
+        <w:pStyle w:val="Heading2"/>
+      </w:pPr>
+      <w:r>
+        <w:t>Ekonomi</w:t>
+      </w:r>
+    </w:p>
+    <w:p>
+      <w:r>
+        <w:t>Årsinkomst 2014: 514 100 kr</w:t>
+      </w:r>
+    </w:p>
+    <w:p>
+      <w:r>
+        <w:t xml:space="preserve">Vildsvin är helt </w:t>
+      </w:r>
+      <w:proofErr w:type="gramStart"/>
+      <w:r>
+        <w:t>skuldfri</w:t>
+      </w:r>
+      <w:proofErr w:type="gramEnd"/>
+    </w:p>
+    <w:p>
+      <w:pPr>
+        <w:pStyle w:val="Heading2"/>
+      </w:pPr>
+      <w:r>
+        <w:t>Brottmål</w:t>
+      </w:r>
+    </w:p>
+    <w:p>
+      <w:proofErr w:type="spellStart"/>
+      <w:r>
+        <w:rPr>
+          <w:rFonts w:eastAsia="Times New Roman" w:cs="Times New Roman"/>
+        </w:rPr>
+        <w:t>Lorem</w:t>
+      </w:r>
+      <w:proofErr w:type="spellEnd"/>
+      <w:r>
+        <w:rPr>
+          <w:rFonts w:eastAsia="Times New Roman" w:cs="Times New Roman"/>
+        </w:rPr>
+        <w:t xml:space="preserve"> </w:t>
+      </w:r>
+      <w:proofErr w:type="spellStart"/>
+      <w:r>
+        <w:rPr>
+          <w:rFonts w:eastAsia="Times New Roman" w:cs="Times New Roman"/>
+        </w:rPr>
+        <w:t>ipsum</w:t>
+      </w:r>
+      <w:proofErr w:type="spellEnd"/>
+      <w:r>
+        <w:rPr>
+          <w:rFonts w:eastAsia="Times New Roman" w:cs="Times New Roman"/>
+        </w:rPr>
+        <w:t xml:space="preserve"> </w:t>
+      </w:r>
+      <w:proofErr w:type="spellStart"/>
+      <w:r>
+        <w:rPr>
+          <w:rFonts w:eastAsia="Times New Roman" w:cs="Times New Roman"/>
+        </w:rPr>
+        <w:t>dolor</w:t>
+      </w:r>
+      <w:proofErr w:type="spellEnd"/>
+      <w:r>
+        <w:rPr>
+          <w:rFonts w:eastAsia="Times New Roman" w:cs="Times New Roman"/>
+        </w:rPr>
+        <w:t xml:space="preserve"> </w:t>
+      </w:r>
+      <w:proofErr w:type="spellStart"/>
+      <w:r>
+        <w:rPr>
+          <w:rFonts w:eastAsia="Times New Roman" w:cs="Times New Roman"/>
+        </w:rPr>
+        <w:t>sit</w:t>
+      </w:r>
+      <w:proofErr w:type="spellEnd"/>
+      <w:r>
+        <w:rPr>
+          <w:rFonts w:eastAsia="Times New Roman" w:cs="Times New Roman"/>
+        </w:rPr>
+        <w:t xml:space="preserve"> </w:t>
+      </w:r>
+      <w:proofErr w:type="spellStart"/>
+      <w:r>
+        <w:rPr>
+          <w:rFonts w:eastAsia="Times New Roman" w:cs="Times New Roman"/>
+        </w:rPr>
+        <w:t>amet</w:t>
+      </w:r>
+      <w:proofErr w:type="spellEnd"/>
+      <w:r>
+        <w:rPr>
+          <w:rFonts w:eastAsia="Times New Roman" w:cs="Times New Roman"/>
+        </w:rPr>
+        <w:t xml:space="preserve">, </w:t>
+      </w:r>
+      <w:proofErr w:type="spellStart"/>
+      <w:r>
+        <w:rPr>
+          <w:rFonts w:eastAsia="Times New Roman" w:cs="Times New Roman"/>
+        </w:rPr>
+        <w:t>consectetur</w:t>
+      </w:r>
+      <w:proofErr w:type="spellEnd"/>
+      <w:r>
+        <w:rPr>
+          <w:rFonts w:eastAsia="Times New Roman" w:cs="Times New Roman"/>
+        </w:rPr>
+        <w:t xml:space="preserve"> </w:t>
+      </w:r>
+      <w:proofErr w:type="spellStart"/>
+      <w:r>
+        <w:rPr>
+          <w:rFonts w:eastAsia="Times New Roman" w:cs="Times New Roman"/>
+        </w:rPr>
+        <w:t>adipiscing</w:t>
+      </w:r>
+      <w:proofErr w:type="spellEnd"/>
+      <w:r>
+        <w:rPr>
+          <w:rFonts w:eastAsia="Times New Roman" w:cs="Times New Roman"/>
+        </w:rPr>
+        <w:t xml:space="preserve"> elit, sed do </w:t>
+      </w:r>
+      <w:proofErr w:type="spellStart"/>
+      <w:r>
+        <w:rPr>
+          <w:rFonts w:eastAsia="Times New Roman" w:cs="Times New Roman"/>
+        </w:rPr>
+        <w:t>eiusmod</w:t>
+      </w:r>
+      <w:proofErr w:type="spellEnd"/>
+      <w:r>
+        <w:rPr>
+          <w:rFonts w:eastAsia="Times New Roman" w:cs="Times New Roman"/>
+        </w:rPr>
+        <w:t xml:space="preserve"> </w:t>
+      </w:r>
+      <w:proofErr w:type="spellStart"/>
+      <w:r>
+        <w:rPr>
+          <w:rFonts w:eastAsia="Times New Roman" w:cs="Times New Roman"/>
+        </w:rPr>
+        <w:t>tempor</w:t>
+      </w:r>
+      <w:proofErr w:type="spellEnd"/>
+      <w:r>
+        <w:rPr>
+          <w:rFonts w:eastAsia="Times New Roman" w:cs="Times New Roman"/>
+        </w:rPr>
+        <w:t xml:space="preserve"> </w:t>
+      </w:r>
+      <w:proofErr w:type="spellStart"/>
+      <w:r>
+        <w:rPr>
+          <w:rFonts w:eastAsia="Times New Roman" w:cs="Times New Roman"/>
+        </w:rPr>
+        <w:t>incididunt</w:t>
+      </w:r>
+      <w:proofErr w:type="spellEnd"/>
+      <w:r>
+        <w:rPr>
+          <w:rFonts w:eastAsia="Times New Roman" w:cs="Times New Roman"/>
+        </w:rPr>
+        <w:t xml:space="preserve"> ut </w:t>
+      </w:r>
+      <w:proofErr w:type="spellStart"/>
+      <w:r>
+        <w:rPr>
+          <w:rFonts w:eastAsia="Times New Roman" w:cs="Times New Roman"/>
+        </w:rPr>
+        <w:t>labore</w:t>
+      </w:r>
+      <w:proofErr w:type="spellEnd"/>
+      <w:r>
+        <w:rPr>
+          <w:rFonts w:eastAsia="Times New Roman" w:cs="Times New Roman"/>
+        </w:rPr>
+        <w:t xml:space="preserve"> et </w:t>
+      </w:r>
+      <w:proofErr w:type="spellStart"/>
+      <w:r>
+        <w:rPr>
+          <w:rFonts w:eastAsia="Times New Roman" w:cs="Times New Roman"/>
+        </w:rPr>
+        <w:t>dolore</w:t>
+      </w:r>
+      <w:proofErr w:type="spellEnd"/>
+      <w:r>
+        <w:rPr>
+          <w:rFonts w:eastAsia="Times New Roman" w:cs="Times New Roman"/>
+        </w:rPr>
+        <w:t xml:space="preserve"> </w:t>
+      </w:r>
+      <w:proofErr w:type="spellStart"/>
+      <w:r>
+        <w:rPr>
+          <w:rFonts w:eastAsia="Times New Roman" w:cs="Times New Roman"/>
+        </w:rPr>
+        <w:t>magna</w:t>
+      </w:r>
+      <w:proofErr w:type="spellEnd"/>
+      <w:r>
+        <w:rPr>
+          <w:rFonts w:eastAsia="Times New Roman" w:cs="Times New Roman"/>
+        </w:rPr>
+        <w:t xml:space="preserve"> </w:t>
+      </w:r>
+      <w:proofErr w:type="spellStart"/>
+      <w:r>
+        <w:rPr>
+          <w:rFonts w:eastAsia="Times New Roman" w:cs="Times New Roman"/>
+        </w:rPr>
+        <w:t>aliqua</w:t>
+      </w:r>
+      <w:proofErr w:type="spellEnd"/>
+      <w:r>
+        <w:rPr>
+          <w:rFonts w:eastAsia="Times New Roman" w:cs="Times New Roman"/>
+        </w:rPr>
+        <w:t xml:space="preserve">. </w:t>
+      </w:r>
+      <w:proofErr w:type="spellStart"/>
+      <w:r>
+        <w:t>Hovrättsmål</w:t>
+      </w:r>
+      <w:proofErr w:type="spellEnd"/>
+      <w:r>
+        <w:t xml:space="preserve"> </w:t>
+      </w:r>
+      <w:r>
+        <w:t>987-654</w:t>
+      </w:r>
+      <w:r>
+        <w:t xml:space="preserve"> </w:t>
+      </w:r>
+      <w:proofErr w:type="spellStart"/>
+      <w:r>
+        <w:rPr>
+          <w:rFonts w:eastAsia="Times New Roman" w:cs="Times New Roman"/>
+        </w:rPr>
+        <w:t>aliqua</w:t>
+      </w:r>
+      <w:proofErr w:type="spellEnd"/>
+      <w:r>
+        <w:rPr>
+          <w:rFonts w:eastAsia="Times New Roman" w:cs="Times New Roman"/>
+        </w:rPr>
+        <w:t xml:space="preserve">. </w:t>
+      </w:r>
+      <w:proofErr w:type="spellStart"/>
+      <w:r>
+        <w:rPr>
+          <w:rFonts w:eastAsia="Times New Roman" w:cs="Times New Roman"/>
+        </w:rPr>
+        <w:t>Excepteur</w:t>
+      </w:r>
+      <w:proofErr w:type="spellEnd"/>
+      <w:r>
+        <w:rPr>
+          <w:rFonts w:eastAsia="Times New Roman" w:cs="Times New Roman"/>
+        </w:rPr>
+        <w:t xml:space="preserve"> sint </w:t>
+      </w:r>
+      <w:proofErr w:type="spellStart"/>
+      <w:r>
+        <w:rPr>
+          <w:rFonts w:eastAsia="Times New Roman" w:cs="Times New Roman"/>
+        </w:rPr>
+        <w:t>occaecat</w:t>
+      </w:r>
+      <w:proofErr w:type="spellEnd"/>
+      <w:r>
+        <w:rPr>
+          <w:rFonts w:eastAsia="Times New Roman" w:cs="Times New Roman"/>
+        </w:rPr>
+        <w:t xml:space="preserve"> </w:t>
+      </w:r>
+      <w:proofErr w:type="spellStart"/>
+      <w:r>
+        <w:rPr>
+          <w:rFonts w:eastAsia="Times New Roman" w:cs="Times New Roman"/>
+        </w:rPr>
+        <w:t>cupidatat</w:t>
+      </w:r>
+      <w:proofErr w:type="spellEnd"/>
+      <w:r>
+        <w:rPr>
+          <w:rFonts w:eastAsia="Times New Roman" w:cs="Times New Roman"/>
+        </w:rPr>
+        <w:t xml:space="preserve"> non </w:t>
+      </w:r>
+      <w:proofErr w:type="spellStart"/>
+      <w:r>
+        <w:rPr>
+          <w:rFonts w:eastAsia="Times New Roman" w:cs="Times New Roman"/>
+        </w:rPr>
+        <w:t>proident</w:t>
+      </w:r>
+      <w:proofErr w:type="spellEnd"/>
+      <w:r>
+        <w:rPr>
+          <w:rFonts w:eastAsia="Times New Roman" w:cs="Times New Roman"/>
+        </w:rPr>
+        <w:t xml:space="preserve">, sunt in culpa </w:t>
+      </w:r>
+      <w:proofErr w:type="spellStart"/>
+      <w:r>
+        <w:rPr>
+          <w:rFonts w:eastAsia="Times New Roman" w:cs="Times New Roman"/>
+        </w:rPr>
+        <w:t>qui</w:t>
+      </w:r>
+      <w:proofErr w:type="spellEnd"/>
+      <w:r>
+        <w:rPr>
+          <w:rFonts w:eastAsia="Times New Roman" w:cs="Times New Roman"/>
+        </w:rPr>
+        <w:t xml:space="preserve"> </w:t>
+      </w:r>
+      <w:proofErr w:type="spellStart"/>
+      <w:r>
+        <w:rPr>
+          <w:rFonts w:eastAsia="Times New Roman" w:cs="Times New Roman"/>
+        </w:rPr>
+        <w:t>officia</w:t>
+      </w:r>
+      <w:proofErr w:type="spellEnd"/>
+      <w:r>
+        <w:rPr>
+          <w:rFonts w:eastAsia="Times New Roman" w:cs="Times New Roman"/>
+        </w:rPr>
+        <w:t xml:space="preserve"> </w:t>
+      </w:r>
+      <w:proofErr w:type="spellStart"/>
+      <w:r>
+        <w:rPr>
+          <w:rFonts w:eastAsia="Times New Roman" w:cs="Times New Roman"/>
+        </w:rPr>
+        <w:t>deserunt</w:t>
+      </w:r>
+      <w:proofErr w:type="spellEnd"/>
+      <w:r>
+        <w:rPr>
+          <w:rFonts w:eastAsia="Times New Roman" w:cs="Times New Roman"/>
+        </w:rPr>
+        <w:t xml:space="preserve"> </w:t>
+      </w:r>
+      <w:proofErr w:type="spellStart"/>
+      <w:r>
+        <w:rPr>
+          <w:rFonts w:eastAsia="Times New Roman" w:cs="Times New Roman"/>
+        </w:rPr>
+        <w:t>mollit</w:t>
+      </w:r>
+      <w:proofErr w:type="spellEnd"/>
+      <w:r>
+        <w:rPr>
+          <w:rFonts w:eastAsia="Times New Roman" w:cs="Times New Roman"/>
+        </w:rPr>
+        <w:t xml:space="preserve"> </w:t>
+      </w:r>
+      <w:proofErr w:type="spellStart"/>
+      <w:r>
+        <w:rPr>
+          <w:rFonts w:eastAsia="Times New Roman" w:cs="Times New Roman"/>
+        </w:rPr>
+        <w:t>anim</w:t>
+      </w:r>
+      <w:proofErr w:type="spellEnd"/>
+      <w:r>
+        <w:rPr>
+          <w:rFonts w:eastAsia="Times New Roman" w:cs="Times New Roman"/>
+        </w:rPr>
+        <w:t xml:space="preserve"> id est </w:t>
+      </w:r>
+      <w:proofErr w:type="spellStart"/>
+      <w:r>
+        <w:rPr>
+          <w:rFonts w:eastAsia="Times New Roman" w:cs="Times New Roman"/>
+        </w:rPr>
+        <w:t>laborum</w:t>
+      </w:r>
+      <w:proofErr w:type="spellEnd"/>
+    </w:p>
+    <w:p>
+      <w:proofErr w:type="spellStart"/>
+      <w:r>
+        <w:rPr>
+          <w:rFonts w:eastAsia="Times New Roman" w:cs="Times New Roman"/>
+        </w:rPr>
+        <w:t>Lorem</w:t>
+      </w:r>
+      <w:proofErr w:type="spellEnd"/>
+      <w:r>
+        <w:rPr>
+          <w:rFonts w:eastAsia="Times New Roman" w:cs="Times New Roman"/>
+        </w:rPr>
+        <w:t xml:space="preserve"> </w:t>
+      </w:r>
+      <w:proofErr w:type="spellStart"/>
+      <w:r>
+        <w:rPr>
+          <w:rFonts w:eastAsia="Times New Roman" w:cs="Times New Roman"/>
+        </w:rPr>
+        <w:t>ipsum</w:t>
+      </w:r>
+      <w:proofErr w:type="spellEnd"/>
+      <w:r>
+        <w:rPr>
+          <w:rFonts w:eastAsia="Times New Roman" w:cs="Times New Roman"/>
+        </w:rPr>
+        <w:t xml:space="preserve"> </w:t>
+      </w:r>
+      <w:proofErr w:type="spellStart"/>
+      <w:r>
+        <w:rPr>
+          <w:rFonts w:eastAsia="Times New Roman" w:cs="Times New Roman"/>
+        </w:rPr>
+        <w:t>dolor</w:t>
+      </w:r>
+      <w:proofErr w:type="spellEnd"/>
+      <w:r>
+        <w:rPr>
+          <w:rFonts w:eastAsia="Times New Roman" w:cs="Times New Roman"/>
+        </w:rPr>
+        <w:t xml:space="preserve"> </w:t>
+      </w:r>
+      <w:proofErr w:type="spellStart"/>
+      <w:r>
+        <w:rPr>
+          <w:rFonts w:eastAsia="Times New Roman" w:cs="Times New Roman"/>
+        </w:rPr>
+        <w:t>sit</w:t>
+      </w:r>
+      <w:proofErr w:type="spellEnd"/>
+      <w:r>
+        <w:rPr>
+          <w:rFonts w:eastAsia="Times New Roman" w:cs="Times New Roman"/>
+        </w:rPr>
+        <w:t xml:space="preserve"> </w:t>
+      </w:r>
+      <w:proofErr w:type="spellStart"/>
+      <w:r>
+        <w:rPr>
+          <w:rFonts w:eastAsia="Times New Roman" w:cs="Times New Roman"/>
+        </w:rPr>
+        <w:t>amet</w:t>
+      </w:r>
+      <w:proofErr w:type="spellEnd"/>
+      <w:r>
+        <w:rPr>
+          <w:rFonts w:eastAsia="Times New Roman" w:cs="Times New Roman"/>
+        </w:rPr>
+        <w:t xml:space="preserve">, </w:t>
+      </w:r>
+      <w:proofErr w:type="spellStart"/>
+      <w:r>
+        <w:rPr>
+          <w:rFonts w:eastAsia="Times New Roman" w:cs="Times New Roman"/>
+        </w:rPr>
+        <w:t>consectetur</w:t>
+      </w:r>
+      <w:proofErr w:type="spellEnd"/>
+      <w:r>
+        <w:rPr>
+          <w:rFonts w:eastAsia="Times New Roman" w:cs="Times New Roman"/>
+        </w:rPr>
+        <w:t xml:space="preserve"> </w:t>
+      </w:r>
+      <w:proofErr w:type="spellStart"/>
+      <w:r>
+        <w:rPr>
+          <w:rFonts w:eastAsia="Times New Roman" w:cs="Times New Roman"/>
+        </w:rPr>
+        <w:t>adipiscing</w:t>
+      </w:r>
+      <w:proofErr w:type="spellEnd"/>
+      <w:r>
+        <w:rPr>
+          <w:rFonts w:eastAsia="Times New Roman" w:cs="Times New Roman"/>
+        </w:rPr>
+        <w:t xml:space="preserve"> elit, sed do </w:t>
+      </w:r>
+      <w:proofErr w:type="spellStart"/>
+      <w:r>
+        <w:rPr>
+          <w:rFonts w:eastAsia="Times New Roman" w:cs="Times New Roman"/>
+        </w:rPr>
+        <w:t>eiusmod</w:t>
+      </w:r>
+      <w:proofErr w:type="spellEnd"/>
+      <w:r>
+        <w:rPr>
+          <w:rFonts w:eastAsia="Times New Roman" w:cs="Times New Roman"/>
+        </w:rPr>
+        <w:t xml:space="preserve"> </w:t>
+      </w:r>
+      <w:proofErr w:type="spellStart"/>
+      <w:r>
+        <w:rPr>
+          <w:rFonts w:eastAsia="Times New Roman" w:cs="Times New Roman"/>
+        </w:rPr>
+        <w:t>tempor</w:t>
+      </w:r>
+      <w:proofErr w:type="spellEnd"/>
+      <w:r>
+        <w:rPr>
+          <w:rFonts w:eastAsia="Times New Roman" w:cs="Times New Roman"/>
+        </w:rPr>
+        <w:t xml:space="preserve"> </w:t>
+      </w:r>
+      <w:proofErr w:type="spellStart"/>
+      <w:r>
+        <w:rPr>
+          <w:rFonts w:eastAsia="Times New Roman" w:cs="Times New Roman"/>
+        </w:rPr>
+        <w:t>incididunt</w:t>
+      </w:r>
+      <w:proofErr w:type="spellEnd"/>
+      <w:r>
+        <w:rPr>
+          <w:rFonts w:eastAsia="Times New Roman" w:cs="Times New Roman"/>
+        </w:rPr>
+        <w:t xml:space="preserve"> ut </w:t>
+      </w:r>
+      <w:proofErr w:type="spellStart"/>
+      <w:r>
+        <w:rPr>
+          <w:rFonts w:eastAsia="Times New Roman" w:cs="Times New Roman"/>
+        </w:rPr>
+        <w:t>labore</w:t>
+      </w:r>
+      <w:proofErr w:type="spellEnd"/>
+      <w:r>
+        <w:rPr>
+          <w:rFonts w:eastAsia="Times New Roman" w:cs="Times New Roman"/>
+        </w:rPr>
+        <w:t xml:space="preserve"> et </w:t>
+      </w:r>
+      <w:proofErr w:type="spellStart"/>
+      <w:r>
+        <w:rPr>
+          <w:rFonts w:eastAsia="Times New Roman" w:cs="Times New Roman"/>
+        </w:rPr>
+        <w:t>dolore</w:t>
+      </w:r>
+      <w:proofErr w:type="spellEnd"/>
+      <w:r>
+        <w:rPr>
+          <w:rFonts w:eastAsia="Times New Roman" w:cs="Times New Roman"/>
+        </w:rPr>
+        <w:t xml:space="preserve"> </w:t>
+      </w:r>
+      <w:proofErr w:type="spellStart"/>
+      <w:r>
+        <w:rPr>
+          <w:rFonts w:eastAsia="Times New Roman" w:cs="Times New Roman"/>
+        </w:rPr>
+        <w:t>magna</w:t>
+      </w:r>
+      <w:proofErr w:type="spellEnd"/>
+      <w:r>
+        <w:rPr>
+          <w:rFonts w:eastAsia="Times New Roman" w:cs="Times New Roman"/>
+        </w:rPr>
+        <w:t xml:space="preserve"> </w:t>
+      </w:r>
+      <w:proofErr w:type="spellStart"/>
+      <w:r>
+        <w:rPr>
+          <w:rFonts w:eastAsia="Times New Roman" w:cs="Times New Roman"/>
+        </w:rPr>
+        <w:t>aliqua</w:t>
+      </w:r>
+      <w:proofErr w:type="spellEnd"/>
+      <w:r>
+        <w:rPr>
+          <w:rFonts w:eastAsia="Times New Roman" w:cs="Times New Roman"/>
+        </w:rPr>
+        <w:t xml:space="preserve">. Ut </w:t>
+      </w:r>
+      <w:proofErr w:type="spellStart"/>
+      <w:r>
+        <w:rPr>
+          <w:rFonts w:eastAsia="Times New Roman" w:cs="Times New Roman"/>
+        </w:rPr>
+        <w:t>enim</w:t>
+      </w:r>
+      <w:proofErr w:type="spellEnd"/>
+      <w:r>
+        <w:rPr>
+          <w:rFonts w:eastAsia="Times New Roman" w:cs="Times New Roman"/>
+        </w:rPr>
+        <w:t xml:space="preserve"> ad </w:t>
+      </w:r>
+      <w:proofErr w:type="spellStart"/>
+      <w:r>
+        <w:rPr>
+          <w:rFonts w:eastAsia="Times New Roman" w:cs="Times New Roman"/>
+        </w:rPr>
+        <w:t>minim</w:t>
+      </w:r>
+      <w:proofErr w:type="spellEnd"/>
+      <w:r>
+        <w:rPr>
+          <w:rFonts w:eastAsia="Times New Roman" w:cs="Times New Roman"/>
+        </w:rPr>
+        <w:t xml:space="preserve"> </w:t>
+      </w:r>
+      <w:proofErr w:type="spellStart"/>
+      <w:r>
+        <w:rPr>
+          <w:rFonts w:eastAsia="Times New Roman" w:cs="Times New Roman"/>
+        </w:rPr>
+        <w:t>veniam</w:t>
+      </w:r>
+      <w:proofErr w:type="spellEnd"/>
+      <w:r>
+        <w:rPr>
+          <w:rFonts w:eastAsia="Times New Roman" w:cs="Times New Roman"/>
+        </w:rPr>
+        <w:t xml:space="preserve">, </w:t>
+      </w:r>
+      <w:proofErr w:type="spellStart"/>
+      <w:r>
+        <w:rPr>
+          <w:rFonts w:eastAsia="Times New Roman" w:cs="Times New Roman"/>
+        </w:rPr>
+        <w:t>quis</w:t>
+      </w:r>
+      <w:proofErr w:type="spellEnd"/>
+      <w:r>
+        <w:rPr>
+          <w:rFonts w:eastAsia="Times New Roman" w:cs="Times New Roman"/>
+        </w:rPr>
+        <w:t xml:space="preserve"> </w:t>
+      </w:r>
+      <w:proofErr w:type="spellStart"/>
+      <w:r>
+        <w:rPr>
+          <w:rFonts w:eastAsia="Times New Roman" w:cs="Times New Roman"/>
+        </w:rPr>
+        <w:t>nostrud</w:t>
+      </w:r>
+      <w:proofErr w:type="spellEnd"/>
+      <w:r>
+        <w:rPr>
+          <w:rFonts w:eastAsia="Times New Roman" w:cs="Times New Roman"/>
+        </w:rPr>
+        <w:t xml:space="preserve"> </w:t>
+      </w:r>
+      <w:proofErr w:type="spellStart"/>
+      <w:r>
+        <w:rPr>
+          <w:rFonts w:eastAsia="Times New Roman" w:cs="Times New Roman"/>
+        </w:rPr>
+        <w:t>exercitation</w:t>
+      </w:r>
+      <w:proofErr w:type="spellEnd"/>
+      <w:r>
+        <w:rPr>
+          <w:rFonts w:eastAsia="Times New Roman" w:cs="Times New Roman"/>
+        </w:rPr>
+        <w:t xml:space="preserve"> </w:t>
+      </w:r>
+      <w:proofErr w:type="spellStart"/>
+      <w:r>
+        <w:rPr>
+          <w:rFonts w:eastAsia="Times New Roman" w:cs="Times New Roman"/>
+        </w:rPr>
+        <w:t>ullamco</w:t>
+      </w:r>
+      <w:proofErr w:type="spellEnd"/>
+      <w:r>
+        <w:rPr>
+          <w:rFonts w:eastAsia="Times New Roman" w:cs="Times New Roman"/>
+        </w:rPr>
+        <w:t xml:space="preserve"> </w:t>
+      </w:r>
+      <w:proofErr w:type="spellStart"/>
+      <w:r>
+        <w:rPr>
+          <w:rFonts w:eastAsia="Times New Roman" w:cs="Times New Roman"/>
+        </w:rPr>
+        <w:t>laboris</w:t>
+      </w:r>
+      <w:proofErr w:type="spellEnd"/>
+      <w:r>
+        <w:rPr>
+          <w:rFonts w:eastAsia="Times New Roman" w:cs="Times New Roman"/>
+        </w:rPr>
+        <w:t xml:space="preserve"> </w:t>
+      </w:r>
+      <w:proofErr w:type="spellStart"/>
+      <w:r>
+        <w:rPr>
+          <w:rFonts w:eastAsia="Times New Roman" w:cs="Times New Roman"/>
+        </w:rPr>
+        <w:t>nisi</w:t>
+      </w:r>
+      <w:proofErr w:type="spellEnd"/>
+      <w:r>
+        <w:rPr>
+          <w:rFonts w:eastAsia="Times New Roman" w:cs="Times New Roman"/>
+        </w:rPr>
+        <w:t xml:space="preserve"> ut </w:t>
+      </w:r>
+      <w:proofErr w:type="spellStart"/>
+      <w:proofErr w:type="gramStart"/>
+      <w:r>
+        <w:rPr>
+          <w:rFonts w:eastAsia="Times New Roman" w:cs="Times New Roman"/>
+        </w:rPr>
+        <w:t>aliquip</w:t>
+      </w:r>
+      <w:proofErr w:type="spellEnd"/>
+      <w:r>
+        <w:rPr>
+          <w:rFonts w:eastAsia="Times New Roman" w:cs="Times New Roman"/>
+        </w:rPr>
+        <w:t xml:space="preserve"> ex </w:t>
+      </w:r>
+      <w:proofErr w:type="spellStart"/>
+      <w:r>
+        <w:rPr>
+          <w:rFonts w:eastAsia="Times New Roman" w:cs="Times New Roman"/>
+        </w:rPr>
+        <w:t>ea</w:t>
+      </w:r>
+      <w:proofErr w:type="spellEnd"/>
+      <w:r>
+        <w:rPr>
+          <w:rFonts w:eastAsia="Times New Roman" w:cs="Times New Roman"/>
+        </w:rPr>
+        <w:t xml:space="preserve"> </w:t>
+      </w:r>
+      <w:proofErr w:type="spellStart"/>
+      <w:r>
+        <w:rPr>
+          <w:rFonts w:eastAsia="Times New Roman" w:cs="Times New Roman"/>
+        </w:rPr>
+        <w:t>commodo</w:t>
+      </w:r>
+      <w:proofErr w:type="spellEnd"/>
+      <w:r>
+        <w:rPr>
+          <w:rFonts w:eastAsia="Times New Roman" w:cs="Times New Roman"/>
+        </w:rPr>
+        <w:t xml:space="preserve"> </w:t>
+      </w:r>
+      <w:proofErr w:type="spellStart"/>
+      <w:r>
+        <w:rPr>
+          <w:rFonts w:eastAsia="Times New Roman" w:cs="Times New Roman"/>
+        </w:rPr>
+        <w:t>consequat</w:t>
+      </w:r>
+      <w:proofErr w:type="spellEnd"/>
+      <w:r>
+        <w:rPr>
+          <w:rFonts w:eastAsia="Times New Roman" w:cs="Times New Roman"/>
+        </w:rPr>
+        <w:t>.</w:t>
+      </w:r>
+      <w:proofErr w:type="gramEnd"/>
+      <w:r>
+        <w:rPr>
+          <w:rFonts w:eastAsia="Times New Roman" w:cs="Times New Roman"/>
+        </w:rPr>
+        <w:t xml:space="preserve"> </w:t>
+      </w:r>
+      <w:proofErr w:type="spellStart"/>
+      <w:r>
+        <w:rPr>
+          <w:rFonts w:eastAsia="Times New Roman" w:cs="Times New Roman"/>
+        </w:rPr>
+        <w:t>Duis</w:t>
+      </w:r>
+      <w:proofErr w:type="spellEnd"/>
+      <w:r>
+        <w:rPr>
+          <w:rFonts w:eastAsia="Times New Roman" w:cs="Times New Roman"/>
+        </w:rPr>
+        <w:t xml:space="preserve"> </w:t>
+      </w:r>
+      <w:proofErr w:type="spellStart"/>
+      <w:r>
+        <w:rPr>
+          <w:rFonts w:eastAsia="Times New Roman" w:cs="Times New Roman"/>
+        </w:rPr>
+        <w:t>aute</w:t>
+      </w:r>
+      <w:proofErr w:type="spellEnd"/>
+      <w:r>
+        <w:rPr>
+          <w:rFonts w:eastAsia="Times New Roman" w:cs="Times New Roman"/>
+        </w:rPr>
+        <w:t xml:space="preserve"> </w:t>
+      </w:r>
+      <w:proofErr w:type="spellStart"/>
+      <w:r>
+        <w:rPr>
+          <w:rFonts w:eastAsia="Times New Roman" w:cs="Times New Roman"/>
+        </w:rPr>
+        <w:t>irure</w:t>
+      </w:r>
+      <w:proofErr w:type="spellEnd"/>
+      <w:r>
+        <w:rPr>
+          <w:rFonts w:eastAsia="Times New Roman" w:cs="Times New Roman"/>
+        </w:rPr>
+        <w:t xml:space="preserve"> </w:t>
+      </w:r>
+      <w:proofErr w:type="spellStart"/>
+      <w:r>
+        <w:rPr>
+          <w:rFonts w:eastAsia="Times New Roman" w:cs="Times New Roman"/>
+        </w:rPr>
+        <w:t>dolor</w:t>
+      </w:r>
+      <w:proofErr w:type="spellEnd"/>
+      <w:r>
+        <w:rPr>
+          <w:rFonts w:eastAsia="Times New Roman" w:cs="Times New Roman"/>
+        </w:rPr>
+        <w:t xml:space="preserve"> in </w:t>
+      </w:r>
+      <w:proofErr w:type="spellStart"/>
+      <w:r>
+        <w:rPr>
+          <w:rFonts w:eastAsia="Times New Roman" w:cs="Times New Roman"/>
+        </w:rPr>
+        <w:t>reprehenderit</w:t>
+      </w:r>
+      <w:proofErr w:type="spellEnd"/>
+      <w:r>
+        <w:rPr>
+          <w:rFonts w:eastAsia="Times New Roman" w:cs="Times New Roman"/>
+        </w:rPr>
+        <w:t xml:space="preserve"> in </w:t>
+      </w:r>
+      <w:proofErr w:type="spellStart"/>
+      <w:r>
+        <w:rPr>
+          <w:rFonts w:eastAsia="Times New Roman" w:cs="Times New Roman"/>
+        </w:rPr>
+        <w:t>voluptate</w:t>
+      </w:r>
+      <w:proofErr w:type="spellEnd"/>
+      <w:r>
+        <w:rPr>
+          <w:rFonts w:eastAsia="Times New Roman" w:cs="Times New Roman"/>
+        </w:rPr>
+        <w:t xml:space="preserve"> </w:t>
+      </w:r>
+      <w:proofErr w:type="spellStart"/>
+      <w:r>
+        <w:rPr>
+          <w:rFonts w:eastAsia="Times New Roman" w:cs="Times New Roman"/>
+        </w:rPr>
+        <w:t>velit</w:t>
+      </w:r>
+      <w:proofErr w:type="spellEnd"/>
+      <w:r>
+        <w:rPr>
+          <w:rFonts w:eastAsia="Times New Roman" w:cs="Times New Roman"/>
+        </w:rPr>
+        <w:t xml:space="preserve"> esse </w:t>
+      </w:r>
+      <w:proofErr w:type="spellStart"/>
+      <w:r>
+        <w:rPr>
+          <w:rFonts w:eastAsia="Times New Roman" w:cs="Times New Roman"/>
+        </w:rPr>
+        <w:t>cillum</w:t>
+      </w:r>
+      <w:proofErr w:type="spellEnd"/>
+      <w:r>
+        <w:rPr>
+          <w:rFonts w:eastAsia="Times New Roman" w:cs="Times New Roman"/>
+        </w:rPr>
+        <w:t xml:space="preserve"> </w:t>
+      </w:r>
+      <w:proofErr w:type="spellStart"/>
+      <w:r>
+        <w:rPr>
+          <w:rFonts w:eastAsia="Times New Roman" w:cs="Times New Roman"/>
+        </w:rPr>
+        <w:t>dolore</w:t>
+      </w:r>
+      <w:proofErr w:type="spellEnd"/>
+      <w:r>
+        <w:rPr>
+          <w:rFonts w:eastAsia="Times New Roman" w:cs="Times New Roman"/>
+        </w:rPr>
+        <w:t xml:space="preserve"> eu </w:t>
+      </w:r>
+      <w:proofErr w:type="spellStart"/>
+      <w:r>
+        <w:rPr>
+          <w:rFonts w:eastAsia="Times New Roman" w:cs="Times New Roman"/>
+        </w:rPr>
+        <w:t>fugiat</w:t>
+      </w:r>
+      <w:proofErr w:type="spellEnd"/>
+      <w:r>
+        <w:rPr>
+          <w:rFonts w:eastAsia="Times New Roman" w:cs="Times New Roman"/>
+        </w:rPr>
+        <w:t xml:space="preserve"> </w:t>
+      </w:r>
+      <w:proofErr w:type="spellStart"/>
+      <w:r>
+        <w:rPr>
+          <w:rFonts w:eastAsia="Times New Roman" w:cs="Times New Roman"/>
+        </w:rPr>
+        <w:t>nulla</w:t>
+      </w:r>
+      <w:proofErr w:type="spellEnd"/>
+      <w:r>
+        <w:rPr>
+          <w:rFonts w:eastAsia="Times New Roman" w:cs="Times New Roman"/>
+        </w:rPr>
+        <w:t xml:space="preserve"> pariatur. </w:t>
+      </w:r>
+      <w:proofErr w:type="spellStart"/>
+      <w:r>
+        <w:rPr>
+          <w:rFonts w:eastAsia="Times New Roman" w:cs="Times New Roman"/>
+        </w:rPr>
+        <w:t>Excepteur</w:t>
+      </w:r>
+      <w:proofErr w:type="spellEnd"/>
+      <w:r>
+        <w:rPr>
+          <w:rFonts w:eastAsia="Times New Roman" w:cs="Times New Roman"/>
+        </w:rPr>
+        <w:t xml:space="preserve"> sint </w:t>
+      </w:r>
+      <w:proofErr w:type="spellStart"/>
+      <w:r>
+        <w:rPr>
+          <w:rFonts w:eastAsia="Times New Roman" w:cs="Times New Roman"/>
+        </w:rPr>
+        <w:t>occaecat</w:t>
+      </w:r>
+      <w:proofErr w:type="spellEnd"/>
+      <w:r>
+        <w:rPr>
+          <w:rFonts w:eastAsia="Times New Roman" w:cs="Times New Roman"/>
+        </w:rPr>
+        <w:t xml:space="preserve"> </w:t>
+      </w:r>
+      <w:proofErr w:type="spellStart"/>
+      <w:r>
+        <w:rPr>
+          <w:rFonts w:eastAsia="Times New Roman" w:cs="Times New Roman"/>
+        </w:rPr>
+        <w:t>cupidatat</w:t>
+      </w:r>
+      <w:proofErr w:type="spellEnd"/>
+      <w:r>
+        <w:rPr>
+          <w:rFonts w:eastAsia="Times New Roman" w:cs="Times New Roman"/>
+        </w:rPr>
+        <w:t xml:space="preserve"> non </w:t>
+      </w:r>
+      <w:proofErr w:type="spellStart"/>
+      <w:r>
+        <w:rPr>
+          <w:rFonts w:eastAsia="Times New Roman" w:cs="Times New Roman"/>
+        </w:rPr>
+        <w:t>proident</w:t>
+      </w:r>
+      <w:proofErr w:type="spellEnd"/>
+      <w:r>
+        <w:rPr>
+          <w:rFonts w:eastAsia="Times New Roman" w:cs="Times New Roman"/>
+        </w:rPr>
+        <w:t xml:space="preserve">, sunt in culpa </w:t>
+      </w:r>
+      <w:proofErr w:type="spellStart"/>
+      <w:r>
+        <w:rPr>
+          <w:rFonts w:eastAsia="Times New Roman" w:cs="Times New Roman"/>
+        </w:rPr>
+        <w:t>qui</w:t>
+      </w:r>
+      <w:proofErr w:type="spellEnd"/>
+      <w:r>
+        <w:rPr>
+          <w:rFonts w:eastAsia="Times New Roman" w:cs="Times New Roman"/>
+        </w:rPr>
+        <w:t xml:space="preserve"> </w:t>
+      </w:r>
+      <w:proofErr w:type="spellStart"/>
+      <w:r>
+        <w:rPr>
+          <w:rFonts w:eastAsia="Times New Roman" w:cs="Times New Roman"/>
+        </w:rPr>
+        <w:t>officia</w:t>
+      </w:r>
+      <w:proofErr w:type="spellEnd"/>
+      <w:r>
+        <w:rPr>
+          <w:rFonts w:eastAsia="Times New Roman" w:cs="Times New Roman"/>
+        </w:rPr>
+        <w:t xml:space="preserve"> </w:t>
+      </w:r>
+      <w:proofErr w:type="spellStart"/>
+      <w:r>
+        <w:rPr>
+          <w:rFonts w:eastAsia="Times New Roman" w:cs="Times New Roman"/>
+        </w:rPr>
+        <w:t>deserunt</w:t>
+      </w:r>
+      <w:proofErr w:type="spellEnd"/>
+      <w:r>
+        <w:rPr>
+          <w:rFonts w:eastAsia="Times New Roman" w:cs="Times New Roman"/>
+        </w:rPr>
+        <w:t xml:space="preserve"> </w:t>
+      </w:r>
+      <w:proofErr w:type="spellStart"/>
+      <w:r>
+        <w:rPr>
+          <w:rFonts w:eastAsia="Times New Roman" w:cs="Times New Roman"/>
+        </w:rPr>
+        <w:t>mollit</w:t>
+      </w:r>
+      <w:proofErr w:type="spellEnd"/>
+      <w:r>
+        <w:rPr>
+          <w:rFonts w:eastAsia="Times New Roman" w:cs="Times New Roman"/>
+        </w:rPr>
+        <w:t xml:space="preserve"> </w:t>
+      </w:r>
+      <w:proofErr w:type="spellStart"/>
+      <w:r>
+        <w:rPr>
+          <w:rFonts w:eastAsia="Times New Roman" w:cs="Times New Roman"/>
+        </w:rPr>
+        <w:t>anim</w:t>
+      </w:r>
+      <w:proofErr w:type="spellEnd"/>
+      <w:r>
+        <w:rPr>
+          <w:rFonts w:eastAsia="Times New Roman" w:cs="Times New Roman"/>
+        </w:rPr>
+        <w:t xml:space="preserve"> id est </w:t>
+      </w:r>
+      <w:proofErr w:type="spellStart"/>
+      <w:r>
+        <w:rPr>
+          <w:rFonts w:eastAsia="Times New Roman" w:cs="Times New Roman"/>
+        </w:rPr>
+        <w:t>laborum</w:t>
+      </w:r>
+      <w:proofErr w:type="spellEnd"/>
+      <w:r>
+        <w:rPr>
+          <w:rFonts w:eastAsia="Times New Roman" w:cs="Times New Roman"/>
+        </w:rPr>
+        <w:t xml:space="preserve"> </w:t>
+      </w:r>
+      <w:r>
+        <w:rPr>
+          <w:rFonts w:eastAsia="Times New Roman" w:cs="Times New Roman"/>
+        </w:rPr>
+        <w:t xml:space="preserve">mål </w:t>
+      </w:r>
+      <w:r>
+        <w:t>123-456</w:t>
+      </w:r>
+      <w:r>
+        <w:t xml:space="preserve"> i hovrätten.</w:t>
+      </w:r>
+    </w:p>
+    <w:p>
+      <w:r>
+        <w:t>Komme</w:t>
+      </w:r>
+      <w:r>
+        <w:t>ntar om att personen är straffri.</w:t>
       </w:r>
       <w:bookmarkStart w:id="0" w:name="_GoBack"/>
       <w:bookmarkEnd w:id="0"/>
@@ -79,71 +1840,7 @@
         <w:pStyle w:val="Heading2"/>
       </w:pPr>
       <w:r>
-        <w:t>Brottmål</w:t>
-      </w:r>
-    </w:p>
-    <w:p>
-      <w:r>
-        <w:rPr>
-          <w:rFonts w:eastAsia="Times New Roman" w:cs="Times New Roman"/>
-        </w:rPr>
-        <w:t xml:space="preserve">Lorem ipsum dolor sit amet, consectetur adipiscing elit, sed do eiusmod tempor incididunt ut labore et dolore magna aliqua. </w:t>
-      </w:r>
-      <w:r>
-        <w:t xml:space="preserve">Hovrättsmål </w:t>
-      </w:r>
-      <w:r>
-        <w:t>987-654</w:t>
-      </w:r>
-      <w:r>
-        <w:t xml:space="preserve"> </w:t>
-      </w:r>
-      <w:r>
-        <w:rPr>
-          <w:rFonts w:eastAsia="Times New Roman" w:cs="Times New Roman"/>
-        </w:rPr>
-        <w:t>aliqua. Excepteur sint occaecat cupidatat non proident, sunt in culpa qui officia deserunt mollit anim id est laborum</w:t>
-      </w:r>
-    </w:p>
-    <w:p>
-      <w:r>
-        <w:rPr>
-          <w:rFonts w:eastAsia="Times New Roman" w:cs="Times New Roman"/>
-        </w:rPr>
-        <w:t>Lorem ipsum dolor sit amet, consectetur adipiscing elit, sed do eiusmod tempor incididunt ut labore et dolore magna aliqua. Ut enim ad minim veniam, quis nostrud exercitation ullamco laboris nisi ut aliquip ex ea commodo consequat. Duis aute irure dolor in reprehenderit in voluptate velit esse cillum dolore eu fugiat nulla pariatur. Excepteur sint occaecat cupidatat non proident, sunt in culpa qui officia deserunt mollit anim id est laborum</w:t>
-      </w:r>
-      <w:r>
-        <w:rPr>
-          <w:rFonts w:eastAsia="Times New Roman" w:cs="Times New Roman"/>
-        </w:rPr>
-        <w:t xml:space="preserve"> </w:t>
-      </w:r>
-      <w:r>
-        <w:rPr>
-          <w:rFonts w:eastAsia="Times New Roman" w:cs="Times New Roman"/>
-        </w:rPr>
-        <w:t xml:space="preserve">mål </w:t>
-      </w:r>
-      <w:r>
-        <w:t>123-456</w:t>
-      </w:r>
-      <w:r>
-        <w:t xml:space="preserve"> i hovrätten.</w:t>
-      </w:r>
-    </w:p>
-    <w:p>
-      <w:r>
-        <w:t>Komme</w:t>
-      </w:r>
-      <w:r>
-        <w:t>ntar om att personen är straffri.</w:t>
-      </w:r>
-    </w:p>
-    <w:p>
-      <w:pPr>
-        <w:pStyle w:val="Heading2"/>
-      </w:pPr>
-      <w:r>
+        <w:lastRenderedPageBreak/>
         <w:t>Övrigt</w:t>
       </w:r>
     </w:p>
@@ -165,6 +1862,56 @@
     </w:sectPr>
   </w:body>
 </w:document>
+</file>
+
+<file path=word/endnotes.xml><?xml version="1.0" encoding="utf-8"?>
+<w:endnotes xmlns:wpc="http://schemas.microsoft.com/office/word/2010/wordprocessingCanvas" xmlns:mo="http://schemas.microsoft.com/office/mac/office/2008/main" xmlns:mc="http://schemas.openxmlformats.org/markup-compatibility/2006" xmlns:mv="urn:schemas-microsoft-com:mac:vml" xmlns:o="urn:schemas-microsoft-com:office:office" xmlns:r="http://schemas.openxmlformats.org/officeDocument/2006/relationships" xmlns:m="http://schemas.openxmlformats.org/officeDocument/2006/math" xmlns:v="urn:schemas-microsoft-com:vml" xmlns:wp14="http://schemas.microsoft.com/office/word/2010/wordprocessingDrawing" xmlns:wp="http://schemas.openxmlformats.org/drawingml/2006/wordprocessingDrawing" xmlns:w10="urn:schemas-microsoft-com:office:word" xmlns:w="http://schemas.openxmlformats.org/wordprocessingml/2006/main" xmlns:w14="http://schemas.microsoft.com/office/word/2010/wordml" xmlns:wpg="http://schemas.microsoft.com/office/word/2010/wordprocessingGroup" xmlns:wpi="http://schemas.microsoft.com/office/word/2010/wordprocessingInk" xmlns:wne="http://schemas.microsoft.com/office/word/2006/wordml" xmlns:wps="http://schemas.microsoft.com/office/word/2010/wordprocessingShape" mc:Ignorable="w14 wp14">
+  <w:endnote w:type="separator" w:id="-1">
+    <w:p>
+      <w:pPr>
+        <w:spacing w:after="0" w:line="240" w:lineRule="auto"/>
+      </w:pPr>
+      <w:r>
+        <w:separator/>
+      </w:r>
+    </w:p>
+  </w:endnote>
+  <w:endnote w:type="continuationSeparator" w:id="0">
+    <w:p>
+      <w:pPr>
+        <w:spacing w:after="0" w:line="240" w:lineRule="auto"/>
+      </w:pPr>
+      <w:r>
+        <w:continuationSeparator/>
+      </w:r>
+    </w:p>
+  </w:endnote>
+</w:endnotes>
+</file>
+
+<file path=word/footnotes.xml><?xml version="1.0" encoding="utf-8"?>
+<w:footnotes xmlns:wpc="http://schemas.microsoft.com/office/word/2010/wordprocessingCanvas" xmlns:mo="http://schemas.microsoft.com/office/mac/office/2008/main" xmlns:mc="http://schemas.openxmlformats.org/markup-compatibility/2006" xmlns:mv="urn:schemas-microsoft-com:mac:vml" xmlns:o="urn:schemas-microsoft-com:office:office" xmlns:r="http://schemas.openxmlformats.org/officeDocument/2006/relationships" xmlns:m="http://schemas.openxmlformats.org/officeDocument/2006/math" xmlns:v="urn:schemas-microsoft-com:vml" xmlns:wp14="http://schemas.microsoft.com/office/word/2010/wordprocessingDrawing" xmlns:wp="http://schemas.openxmlformats.org/drawingml/2006/wordprocessingDrawing" xmlns:w10="urn:schemas-microsoft-com:office:word" xmlns:w="http://schemas.openxmlformats.org/wordprocessingml/2006/main" xmlns:w14="http://schemas.microsoft.com/office/word/2010/wordml" xmlns:wpg="http://schemas.microsoft.com/office/word/2010/wordprocessingGroup" xmlns:wpi="http://schemas.microsoft.com/office/word/2010/wordprocessingInk" xmlns:wne="http://schemas.microsoft.com/office/word/2006/wordml" xmlns:wps="http://schemas.microsoft.com/office/word/2010/wordprocessingShape" mc:Ignorable="w14 wp14">
+  <w:footnote w:type="separator" w:id="-1">
+    <w:p>
+      <w:pPr>
+        <w:spacing w:after="0" w:line="240" w:lineRule="auto"/>
+      </w:pPr>
+      <w:r>
+        <w:separator/>
+      </w:r>
+    </w:p>
+  </w:footnote>
+  <w:footnote w:type="continuationSeparator" w:id="0">
+    <w:p>
+      <w:pPr>
+        <w:spacing w:after="0" w:line="240" w:lineRule="auto"/>
+      </w:pPr>
+      <w:r>
+        <w:continuationSeparator/>
+      </w:r>
+    </w:p>
+  </w:footnote>
+</w:footnotes>
 </file>
 
 <file path=word/styles.xml><?xml version="1.0" encoding="utf-8"?>
@@ -430,6 +2177,50 @@
       <w:sz w:val="26"/>
       <w:szCs w:val="26"/>
     </w:rPr>
+  </w:style>
+  <w:style w:type="paragraph" w:styleId="Header">
+    <w:name w:val="header"/>
+    <w:basedOn w:val="Normal"/>
+    <w:link w:val="HeaderChar"/>
+    <w:uiPriority w:val="99"/>
+    <w:unhideWhenUsed/>
+    <w:rsid w:val="0017753F"/>
+    <w:pPr>
+      <w:tabs>
+        <w:tab w:val="center" w:pos="4320"/>
+        <w:tab w:val="right" w:pos="8640"/>
+      </w:tabs>
+      <w:spacing w:after="0" w:line="240" w:lineRule="auto"/>
+    </w:pPr>
+  </w:style>
+  <w:style w:type="character" w:customStyle="1" w:styleId="HeaderChar">
+    <w:name w:val="Header Char"/>
+    <w:basedOn w:val="DefaultParagraphFont"/>
+    <w:link w:val="Header"/>
+    <w:uiPriority w:val="99"/>
+    <w:rsid w:val="0017753F"/>
+  </w:style>
+  <w:style w:type="paragraph" w:styleId="Footer">
+    <w:name w:val="footer"/>
+    <w:basedOn w:val="Normal"/>
+    <w:link w:val="FooterChar"/>
+    <w:uiPriority w:val="99"/>
+    <w:unhideWhenUsed/>
+    <w:rsid w:val="0017753F"/>
+    <w:pPr>
+      <w:tabs>
+        <w:tab w:val="center" w:pos="4320"/>
+        <w:tab w:val="right" w:pos="8640"/>
+      </w:tabs>
+      <w:spacing w:after="0" w:line="240" w:lineRule="auto"/>
+    </w:pPr>
+  </w:style>
+  <w:style w:type="character" w:customStyle="1" w:styleId="FooterChar">
+    <w:name w:val="Footer Char"/>
+    <w:basedOn w:val="DefaultParagraphFont"/>
+    <w:link w:val="Footer"/>
+    <w:uiPriority w:val="99"/>
+    <w:rsid w:val="0017753F"/>
   </w:style>
 </w:styles>
 </file>
@@ -697,6 +2488,50 @@
       <w:sz w:val="26"/>
       <w:szCs w:val="26"/>
     </w:rPr>
+  </w:style>
+  <w:style w:type="paragraph" w:styleId="Header">
+    <w:name w:val="header"/>
+    <w:basedOn w:val="Normal"/>
+    <w:link w:val="HeaderChar"/>
+    <w:uiPriority w:val="99"/>
+    <w:unhideWhenUsed/>
+    <w:rsid w:val="0017753F"/>
+    <w:pPr>
+      <w:tabs>
+        <w:tab w:val="center" w:pos="4320"/>
+        <w:tab w:val="right" w:pos="8640"/>
+      </w:tabs>
+      <w:spacing w:after="0" w:line="240" w:lineRule="auto"/>
+    </w:pPr>
+  </w:style>
+  <w:style w:type="character" w:customStyle="1" w:styleId="HeaderChar">
+    <w:name w:val="Header Char"/>
+    <w:basedOn w:val="DefaultParagraphFont"/>
+    <w:link w:val="Header"/>
+    <w:uiPriority w:val="99"/>
+    <w:rsid w:val="0017753F"/>
+  </w:style>
+  <w:style w:type="paragraph" w:styleId="Footer">
+    <w:name w:val="footer"/>
+    <w:basedOn w:val="Normal"/>
+    <w:link w:val="FooterChar"/>
+    <w:uiPriority w:val="99"/>
+    <w:unhideWhenUsed/>
+    <w:rsid w:val="0017753F"/>
+    <w:pPr>
+      <w:tabs>
+        <w:tab w:val="center" w:pos="4320"/>
+        <w:tab w:val="right" w:pos="8640"/>
+      </w:tabs>
+      <w:spacing w:after="0" w:line="240" w:lineRule="auto"/>
+    </w:pPr>
+  </w:style>
+  <w:style w:type="character" w:customStyle="1" w:styleId="FooterChar">
+    <w:name w:val="Footer Char"/>
+    <w:basedOn w:val="DefaultParagraphFont"/>
+    <w:link w:val="Footer"/>
+    <w:uiPriority w:val="99"/>
+    <w:rsid w:val="0017753F"/>
   </w:style>
 </w:styles>
 </file>

</xml_diff>